<commit_message>
internal meeting minutes June 26 2018.docx
</commit_message>
<xml_diff>
--- a/documents/minutes/internal meeting/internal meeting minutes July 5 2018.docx
+++ b/documents/minutes/internal meeting/internal meeting minutes July 5 2018.docx
@@ -347,10 +347,9 @@
             <w:r>
               <w:t>Yigang</w:t>
             </w:r>
+            <w:bookmarkStart w:id="0" w:name="_GoBack"/>
+            <w:bookmarkEnd w:id="0"/>
             <w:proofErr w:type="spellEnd"/>
-            <w:r>
-              <w:t>, Kevin</w:t>
-            </w:r>
           </w:p>
         </w:tc>
       </w:tr>
@@ -534,10 +533,7 @@
           </w:tcPr>
           <w:p>
             <w:r>
-              <w:t xml:space="preserve">Evaluate the </w:t>
-            </w:r>
-            <w:r>
-              <w:t>UI development</w:t>
+              <w:t>Evaluate the UI development</w:t>
             </w:r>
             <w:r>
               <w:t xml:space="preserve"> </w:t>
@@ -599,8 +595,6 @@
           <w:u w:val="single"/>
         </w:rPr>
       </w:pPr>
-      <w:bookmarkStart w:id="0" w:name="_GoBack"/>
-      <w:bookmarkEnd w:id="0"/>
     </w:p>
     <w:p>
       <w:pPr>

</xml_diff>